<commit_message>
Changed Data to Code Vault
</commit_message>
<xml_diff>
--- a/GitHub for UCSF Vision Research.docx
+++ b/GitHub for UCSF Vision Research.docx
@@ -31,13 +31,8 @@
       </w:r>
     </w:p>
     <w:p>
-      <w:proofErr w:type="spellStart"/>
-      <w:r>
-        <w:t>Github</w:t>
-      </w:r>
-      <w:proofErr w:type="spellEnd"/>
-      <w:r>
-        <w:t xml:space="preserve">: </w:t>
+      <w:r>
+        <w:t xml:space="preserve">Github: </w:t>
       </w:r>
       <w:hyperlink r:id="rId6" w:history="1">
         <w:r>
@@ -52,99 +47,42 @@
     <w:p/>
     <w:p>
       <w:r>
-        <w:t xml:space="preserve">UCSF Vision Research’s Data Vault is housed inside GitHub. Using </w:t>
-      </w:r>
-      <w:proofErr w:type="spellStart"/>
-      <w:r>
-        <w:t>git</w:t>
-      </w:r>
-      <w:proofErr w:type="spellEnd"/>
-      <w:r>
-        <w:t xml:space="preserve">, we can version control and collaborate seamlessly. Please follow these guidelines on contributing to the Data Vault. There are many methods to utilize </w:t>
-      </w:r>
-      <w:proofErr w:type="spellStart"/>
-      <w:r>
-        <w:t>git</w:t>
-      </w:r>
-      <w:proofErr w:type="spellEnd"/>
-      <w:r>
-        <w:t xml:space="preserve"> (</w:t>
-      </w:r>
-      <w:proofErr w:type="spellStart"/>
-      <w:r>
-        <w:t>commandline</w:t>
-      </w:r>
-      <w:proofErr w:type="spellEnd"/>
-      <w:r>
-        <w:t xml:space="preserve">, </w:t>
-      </w:r>
-      <w:proofErr w:type="spellStart"/>
-      <w:r>
-        <w:t>Github</w:t>
-      </w:r>
-      <w:proofErr w:type="spellEnd"/>
-      <w:r>
-        <w:t xml:space="preserve"> Desktop, </w:t>
-      </w:r>
-      <w:proofErr w:type="spellStart"/>
-      <w:r>
-        <w:t>gitk</w:t>
-      </w:r>
-      <w:proofErr w:type="spellEnd"/>
-      <w:r>
-        <w:t xml:space="preserve">, </w:t>
-      </w:r>
-      <w:proofErr w:type="spellStart"/>
-      <w:r>
-        <w:t>etc</w:t>
-      </w:r>
-      <w:proofErr w:type="spellEnd"/>
-      <w:r>
-        <w:t xml:space="preserve">), feel free to choose one, but do follow our contribution guidelines. For beginners, there is a guide on </w:t>
+        <w:t xml:space="preserve">UCSF Vision Research’s </w:t>
+      </w:r>
+      <w:r>
+        <w:t>Code</w:t>
+      </w:r>
+      <w:r>
+        <w:t xml:space="preserve"> Vault is housed inside GitHub. Using git, we can version control and collaborate seamlessly. Please follow these guidelines on contributing to the </w:t>
+      </w:r>
+      <w:r>
+        <w:t xml:space="preserve">Code </w:t>
+      </w:r>
+      <w:r>
+        <w:t xml:space="preserve">Vault. There are many methods to utilize git (commandline, Github Desktop, gitk, etc), feel free to choose one, but do follow our contribution guidelines. For beginners, there is a guide on </w:t>
       </w:r>
       <w:r>
         <w:t xml:space="preserve">using </w:t>
       </w:r>
-      <w:proofErr w:type="spellStart"/>
-      <w:r>
-        <w:t>Github</w:t>
-      </w:r>
-      <w:proofErr w:type="spellEnd"/>
-      <w:r>
-        <w:t xml:space="preserve"> Desktop.</w:t>
-      </w:r>
-      <w:r>
-        <w:t xml:space="preserve"> If you’d like a walkthrough on </w:t>
-      </w:r>
-      <w:proofErr w:type="spellStart"/>
-      <w:r>
-        <w:t>Github</w:t>
-      </w:r>
-      <w:proofErr w:type="spellEnd"/>
-      <w:r>
-        <w:t xml:space="preserve"> Desktop or </w:t>
-      </w:r>
-      <w:proofErr w:type="spellStart"/>
-      <w:r>
-        <w:t>git</w:t>
-      </w:r>
-      <w:proofErr w:type="spellEnd"/>
-      <w:r>
-        <w:t xml:space="preserve"> shell, email </w:t>
-      </w:r>
-      <w:proofErr w:type="spellStart"/>
-      <w:r>
-        <w:t>VisionResearch</w:t>
-      </w:r>
-      <w:proofErr w:type="spellEnd"/>
-      <w:r>
-        <w:t xml:space="preserve">. </w:t>
+      <w:r>
+        <w:t>Github Desktop.</w:t>
+      </w:r>
+      <w:r>
+        <w:t xml:space="preserve"> If you’d like a walkthrough on Github Desktop or git shell, email VisionResearch. </w:t>
       </w:r>
     </w:p>
     <w:p/>
     <w:p>
       <w:r>
-        <w:t xml:space="preserve">The way Data Vault </w:t>
+        <w:t xml:space="preserve">The way </w:t>
+      </w:r>
+      <w:r>
+        <w:t>Code</w:t>
+      </w:r>
+      <w:bookmarkStart w:id="0" w:name="_GoBack"/>
+      <w:bookmarkEnd w:id="0"/>
+      <w:r>
+        <w:t xml:space="preserve"> Vault </w:t>
       </w:r>
       <w:r>
         <w:t>is set up,</w:t>
@@ -266,15 +204,7 @@
         </w:numPr>
       </w:pPr>
       <w:r>
-        <w:t xml:space="preserve">If you just want to use code, you are free to download from </w:t>
-      </w:r>
-      <w:proofErr w:type="spellStart"/>
-      <w:r>
-        <w:t>Github</w:t>
-      </w:r>
-      <w:proofErr w:type="spellEnd"/>
-      <w:r>
-        <w:t>.</w:t>
+        <w:t>If you just want to use code, you are free to download from Github.</w:t>
       </w:r>
     </w:p>
     <w:p>
@@ -330,15 +260,7 @@
         </w:numPr>
       </w:pPr>
       <w:r>
-        <w:t xml:space="preserve">Sign up as a </w:t>
-      </w:r>
-      <w:proofErr w:type="spellStart"/>
-      <w:r>
-        <w:t>Github</w:t>
-      </w:r>
-      <w:proofErr w:type="spellEnd"/>
-      <w:r>
-        <w:t xml:space="preserve"> User. The free plan is fine. If you are a student, you can request the Student Pack to create private repositories and get a bunch of other tools.</w:t>
+        <w:t>Sign up as a Github User. The free plan is fine. If you are a student, you can request the Student Pack to create private repositories and get a bunch of other tools.</w:t>
       </w:r>
     </w:p>
     <w:p>
@@ -352,21 +274,11 @@
       <w:r>
         <w:t xml:space="preserve">Request Collaboration, either by submitting a new issue (make a note that you would like to be a collaborator) or email </w:t>
       </w:r>
-      <w:proofErr w:type="spellStart"/>
       <w:r>
         <w:t>VisionResearch</w:t>
       </w:r>
-      <w:proofErr w:type="spellEnd"/>
-      <w:r>
-        <w:t xml:space="preserve"> with your </w:t>
-      </w:r>
-      <w:proofErr w:type="spellStart"/>
-      <w:r>
-        <w:t>Github</w:t>
-      </w:r>
-      <w:proofErr w:type="spellEnd"/>
-      <w:r>
-        <w:t xml:space="preserve"> username.</w:t>
+      <w:r>
+        <w:t xml:space="preserve"> with your Github username.</w:t>
       </w:r>
     </w:p>
     <w:p>
@@ -451,15 +363,7 @@
         </w:numPr>
       </w:pPr>
       <w:r>
-        <w:t xml:space="preserve">Be sure to leverage to power of </w:t>
-      </w:r>
-      <w:proofErr w:type="spellStart"/>
-      <w:r>
-        <w:t>git</w:t>
-      </w:r>
-      <w:proofErr w:type="spellEnd"/>
-      <w:r>
-        <w:t xml:space="preserve"> on your local repository by adding and committing often.</w:t>
+        <w:t>Be sure to leverage to power of git on your local repository by adding and committing often.</w:t>
       </w:r>
     </w:p>
     <w:p>
@@ -519,13 +423,8 @@
         </w:numPr>
       </w:pPr>
       <w:r>
-        <w:t xml:space="preserve">Submit a Pull Request so that Creator can accept your changes into their original </w:t>
-      </w:r>
-      <w:proofErr w:type="gramStart"/>
-      <w:r>
-        <w:t>code..</w:t>
-      </w:r>
-      <w:proofErr w:type="gramEnd"/>
+        <w:t>Submit a Pull Request so that Creator can accept your changes into their original code..</w:t>
+      </w:r>
     </w:p>
     <w:p/>
     <w:p>
@@ -638,15 +537,7 @@
         </w:numPr>
       </w:pPr>
       <w:r>
-        <w:t xml:space="preserve">Publish local repository onto </w:t>
-      </w:r>
-      <w:proofErr w:type="spellStart"/>
-      <w:r>
-        <w:t>Github</w:t>
-      </w:r>
-      <w:proofErr w:type="spellEnd"/>
-      <w:r>
-        <w:t>.</w:t>
+        <w:t>Publish local repository onto Github.</w:t>
       </w:r>
     </w:p>
     <w:p>
@@ -696,35 +587,20 @@
       <w:r>
         <w:t xml:space="preserve">Email </w:t>
       </w:r>
-      <w:proofErr w:type="spellStart"/>
       <w:r>
         <w:t>VisionResearch</w:t>
       </w:r>
-      <w:proofErr w:type="spellEnd"/>
       <w:r>
         <w:t xml:space="preserve"> to have your repository forked onto </w:t>
       </w:r>
       <w:r>
-        <w:t xml:space="preserve">UCSF Vision Research </w:t>
-      </w:r>
-      <w:proofErr w:type="spellStart"/>
-      <w:r>
-        <w:t>Github</w:t>
-      </w:r>
-      <w:proofErr w:type="spellEnd"/>
-      <w:r>
-        <w:t>.</w:t>
+        <w:t>UCSF Vision Research Github.</w:t>
       </w:r>
     </w:p>
     <w:p/>
     <w:p>
-      <w:proofErr w:type="spellStart"/>
-      <w:r>
-        <w:t>Git</w:t>
-      </w:r>
-      <w:proofErr w:type="spellEnd"/>
-      <w:r>
-        <w:t xml:space="preserve"> Guidelines for GitHub Desktop</w:t>
+      <w:r>
+        <w:t>Git Guidelines for GitHub Desktop</w:t>
       </w:r>
     </w:p>
     <w:p/>
@@ -1449,8 +1325,6 @@
       <w:r>
         <w:t>Complete the commit Message</w:t>
       </w:r>
-      <w:bookmarkStart w:id="0" w:name="_GoBack"/>
-      <w:bookmarkEnd w:id="0"/>
     </w:p>
     <w:p>
       <w:pPr>
@@ -2473,13 +2347,8 @@
         <w:t xml:space="preserve">9)  </w:t>
       </w:r>
       <w:r>
-        <w:t xml:space="preserve">Submit a Pull Request so that Creator can accept your changes into their original </w:t>
-      </w:r>
-      <w:proofErr w:type="gramStart"/>
-      <w:r>
-        <w:t>code..</w:t>
-      </w:r>
-      <w:proofErr w:type="gramEnd"/>
+        <w:t>Submit a Pull Request so that Creator can accept your changes into their original code..</w:t>
+      </w:r>
       <w:r>
         <w:br/>
       </w:r>
@@ -2859,15 +2728,7 @@
         </w:numPr>
       </w:pPr>
       <w:r>
-        <w:t xml:space="preserve">Publish local repository onto </w:t>
-      </w:r>
-      <w:proofErr w:type="spellStart"/>
-      <w:r>
-        <w:t>Github</w:t>
-      </w:r>
-      <w:proofErr w:type="spellEnd"/>
-      <w:r>
-        <w:t>.</w:t>
+        <w:t>Publish local repository onto Github.</w:t>
       </w:r>
       <w:r>
         <w:br/>
@@ -2882,23 +2743,7 @@
         </w:numPr>
       </w:pPr>
       <w:r>
-        <w:t xml:space="preserve">Email </w:t>
-      </w:r>
-      <w:proofErr w:type="spellStart"/>
-      <w:r>
-        <w:t>VisionResearch</w:t>
-      </w:r>
-      <w:proofErr w:type="spellEnd"/>
-      <w:r>
-        <w:t xml:space="preserve"> to have your repository forked onto UCSF Vision Research </w:t>
-      </w:r>
-      <w:proofErr w:type="spellStart"/>
-      <w:r>
-        <w:t>Github</w:t>
-      </w:r>
-      <w:proofErr w:type="spellEnd"/>
-      <w:r>
-        <w:t>.</w:t>
+        <w:t>Email VisionResearch to have your repository forked onto UCSF Vision Research Github.</w:t>
       </w:r>
     </w:p>
     <w:p/>

</xml_diff>